<commit_message>
Se modifica archivo de acuerdo con la actividad propuesta
</commit_message>
<xml_diff>
--- a/Actividad-Dos/Plan de aseguramiento de calidad de software.docx
+++ b/Actividad-Dos/Plan de aseguramiento de calidad de software.docx
@@ -507,177 +507,22 @@
         <w:pStyle w:val="Sinespaciado"/>
         <w:jc w:val="both"/>
         <w:rPr>
-          <w:lang w:val="es-ES"/>
-        </w:rPr>
-      </w:pPr>
-      <w:r>
-        <w:rPr>
-          <w:lang w:val="es-ES"/>
-        </w:rPr>
-        <w:t>Una empresa en desarrollo de software recién creada ha sido requerida por una clínica,</w:t>
-      </w:r>
-      <w:r>
-        <w:rPr>
-          <w:lang w:val="es-ES"/>
-        </w:rPr>
-        <w:t xml:space="preserve"> </w:t>
-      </w:r>
-      <w:r>
-        <w:rPr>
-          <w:lang w:val="es-ES"/>
-        </w:rPr>
-        <w:t>con el siguiente requerimiento:</w:t>
-      </w:r>
-    </w:p>
-    <w:p>
-      <w:pPr>
-        <w:pStyle w:val="Sinespaciado"/>
-        <w:jc w:val="both"/>
-        <w:rPr>
-          <w:lang w:val="es-ES"/>
-        </w:rPr>
-      </w:pPr>
-    </w:p>
-    <w:p>
-      <w:pPr>
-        <w:pStyle w:val="Sinespaciado"/>
-        <w:jc w:val="both"/>
-        <w:rPr>
-          <w:lang w:val="es-ES"/>
-        </w:rPr>
-      </w:pPr>
-      <w:r>
-        <w:rPr>
-          <w:lang w:val="es-ES"/>
-        </w:rPr>
-        <w:t>“Se requiere desarrollar un sistema de información en ambiente web, que registre el</w:t>
-      </w:r>
-      <w:r>
-        <w:rPr>
-          <w:lang w:val="es-ES"/>
-        </w:rPr>
-        <w:t xml:space="preserve"> </w:t>
-      </w:r>
-      <w:r>
-        <w:rPr>
-          <w:lang w:val="es-ES"/>
-        </w:rPr>
-        <w:t>ingreso de hospitalización de los pacientes a la clínica, conteniendo la información del</w:t>
-      </w:r>
-      <w:r>
-        <w:rPr>
-          <w:lang w:val="es-ES"/>
-        </w:rPr>
-        <w:t xml:space="preserve"> </w:t>
-      </w:r>
-      <w:r>
-        <w:rPr>
-          <w:lang w:val="es-ES"/>
-        </w:rPr>
-        <w:t>paciente, de la habitación y cama ocupada, de los materiales y medicamentos utilizados;</w:t>
-      </w:r>
-      <w:r>
-        <w:rPr>
-          <w:lang w:val="es-ES"/>
-        </w:rPr>
-        <w:t xml:space="preserve"> </w:t>
-      </w:r>
-      <w:r>
-        <w:rPr>
-          <w:lang w:val="es-ES"/>
-        </w:rPr>
-        <w:t>con el fin de calcular el costo de hospitalización en el momento de dar de alta al paciente.</w:t>
-      </w:r>
-    </w:p>
-    <w:p>
-      <w:pPr>
-        <w:pStyle w:val="Sinespaciado"/>
-        <w:jc w:val="both"/>
-        <w:rPr>
-          <w:lang w:val="es-ES"/>
-        </w:rPr>
-      </w:pPr>
-    </w:p>
-    <w:p>
-      <w:pPr>
-        <w:pStyle w:val="Sinespaciado"/>
-        <w:jc w:val="both"/>
-        <w:rPr>
-          <w:lang w:val="es-ES"/>
-        </w:rPr>
-      </w:pPr>
-      <w:r>
-        <w:rPr>
-          <w:lang w:val="es-ES"/>
-        </w:rPr>
-        <w:t>Además, el proyecto debe permitir consultar las camas y habitaciones disponibles, las</w:t>
-      </w:r>
-      <w:r>
-        <w:rPr>
-          <w:lang w:val="es-ES"/>
-        </w:rPr>
-        <w:t xml:space="preserve"> </w:t>
-      </w:r>
-      <w:r>
-        <w:rPr>
-          <w:lang w:val="es-ES"/>
-        </w:rPr>
-        <w:t>camas y habitaciones ocupadas y la caracterización del paciente que ocupa cada cama”.</w:t>
-      </w:r>
-      <w:r>
-        <w:rPr>
-          <w:lang w:val="es-ES"/>
-        </w:rPr>
-        <w:t xml:space="preserve"> </w:t>
-      </w:r>
-      <w:r>
-        <w:rPr>
-          <w:lang w:val="es-ES"/>
-        </w:rPr>
-        <w:t>La empresa solicita esta asesoría y para ello los aprendices deberán desarrollar un</w:t>
-      </w:r>
-      <w:r>
-        <w:rPr>
-          <w:lang w:val="es-ES"/>
-        </w:rPr>
-        <w:t xml:space="preserve"> </w:t>
-      </w:r>
-      <w:r>
-        <w:rPr>
-          <w:lang w:val="es-ES"/>
-        </w:rPr>
-        <w:t>documento Word que contenga los siguientes puntos:</w:t>
-      </w:r>
-    </w:p>
-    <w:p>
-      <w:pPr>
-        <w:pStyle w:val="Sinespaciado"/>
-        <w:jc w:val="both"/>
-        <w:rPr>
-          <w:lang w:val="es-ES"/>
-        </w:rPr>
-      </w:pPr>
-    </w:p>
-    <w:p>
-      <w:pPr>
-        <w:pStyle w:val="Sinespaciado"/>
-        <w:jc w:val="both"/>
-        <w:rPr>
           <w:i/>
           <w:iCs/>
           <w:u w:val="single"/>
           <w:lang w:val="es-ES"/>
         </w:rPr>
       </w:pPr>
-      <w:r>
+    </w:p>
+    <w:p>
+      <w:pPr>
         <w:rPr>
           <w:i/>
           <w:iCs/>
           <w:u w:val="single"/>
           <w:lang w:val="es-ES"/>
         </w:rPr>
-        <w:t>1. Análisis del método y estándar de calidad, al que se debe acoger la empresa para</w:t>
-      </w:r>
+      </w:pPr>
       <w:r>
         <w:rPr>
           <w:i/>
@@ -685,85 +530,6 @@
           <w:u w:val="single"/>
           <w:lang w:val="es-ES"/>
         </w:rPr>
-        <w:t xml:space="preserve"> </w:t>
-      </w:r>
-      <w:r>
-        <w:rPr>
-          <w:i/>
-          <w:iCs/>
-          <w:u w:val="single"/>
-          <w:lang w:val="es-ES"/>
-        </w:rPr>
-        <w:t>realizar dicho proyecto.</w:t>
-      </w:r>
-    </w:p>
-    <w:p>
-      <w:pPr>
-        <w:pStyle w:val="Sinespaciado"/>
-        <w:jc w:val="both"/>
-        <w:rPr>
-          <w:i/>
-          <w:iCs/>
-          <w:u w:val="single"/>
-          <w:lang w:val="es-ES"/>
-        </w:rPr>
-      </w:pPr>
-      <w:r>
-        <w:rPr>
-          <w:i/>
-          <w:iCs/>
-          <w:u w:val="single"/>
-          <w:lang w:val="es-ES"/>
-        </w:rPr>
-        <w:t>2. Justificación de la selección del método y estándar de acuerdo con del enfoque</w:t>
-      </w:r>
-      <w:r>
-        <w:rPr>
-          <w:i/>
-          <w:iCs/>
-          <w:u w:val="single"/>
-          <w:lang w:val="es-ES"/>
-        </w:rPr>
-        <w:t xml:space="preserve"> </w:t>
-      </w:r>
-      <w:r>
-        <w:rPr>
-          <w:i/>
-          <w:iCs/>
-          <w:u w:val="single"/>
-          <w:lang w:val="es-ES"/>
-        </w:rPr>
-        <w:t>de producto o proceso.</w:t>
-      </w:r>
-    </w:p>
-    <w:p>
-      <w:pPr>
-        <w:pStyle w:val="Sinespaciado"/>
-        <w:jc w:val="both"/>
-        <w:rPr>
-          <w:i/>
-          <w:iCs/>
-          <w:u w:val="single"/>
-          <w:lang w:val="es-ES"/>
-        </w:rPr>
-      </w:pPr>
-    </w:p>
-    <w:p>
-      <w:pPr>
-        <w:rPr>
-          <w:i/>
-          <w:iCs/>
-          <w:u w:val="single"/>
-          <w:lang w:val="es-ES"/>
-        </w:rPr>
-      </w:pPr>
-      <w:r>
-        <w:rPr>
-          <w:i/>
-          <w:iCs/>
-          <w:u w:val="single"/>
-          <w:lang w:val="es-ES"/>
-        </w:rPr>
         <w:br w:type="page"/>
       </w:r>
     </w:p>
@@ -781,13 +547,6 @@
         <w:lastRenderedPageBreak/>
         <w:t>Introducción.</w:t>
       </w:r>
-    </w:p>
-    <w:p>
-      <w:pPr>
-        <w:rPr>
-          <w:lang w:val="es-ES"/>
-        </w:rPr>
-      </w:pPr>
     </w:p>
     <w:p>
       <w:pPr>

</xml_diff>

<commit_message>
Se realiza primer punto de la actividad 2 escrita
</commit_message>
<xml_diff>
--- a/Actividad-Dos/Plan de aseguramiento de calidad de software.docx
+++ b/Actividad-Dos/Plan de aseguramiento de calidad de software.docx
@@ -504,6 +504,13 @@
     </w:p>
     <w:p>
       <w:pPr>
+        <w:rPr>
+          <w:lang w:val="es-ES"/>
+        </w:rPr>
+      </w:pPr>
+    </w:p>
+    <w:p>
+      <w:pPr>
         <w:pStyle w:val="Sinespaciado"/>
         <w:jc w:val="both"/>
         <w:rPr>
@@ -550,6 +557,48 @@
     </w:p>
     <w:p>
       <w:pPr>
+        <w:jc w:val="both"/>
+        <w:rPr>
+          <w:lang w:val="es-ES"/>
+        </w:rPr>
+      </w:pPr>
+      <w:r>
+        <w:rPr>
+          <w:lang w:val="es-ES"/>
+        </w:rPr>
+        <w:t>En el presente documento se indica el Plan de Aseguramiento de la calidad del Software (SQA) con el fin de desarrollar un sistema de información modular en ambiente web, solicitado por una clínica de salud, que registe el ingreso u hospitalización del paciente a la clínica, la información del paciente, de la habitación y la cama ocupada, los materiales y medicamentos utilizados.</w:t>
+      </w:r>
+    </w:p>
+    <w:p>
+      <w:pPr>
+        <w:jc w:val="both"/>
+        <w:rPr>
+          <w:lang w:val="es-ES"/>
+        </w:rPr>
+      </w:pPr>
+      <w:r>
+        <w:rPr>
+          <w:lang w:val="es-ES"/>
+        </w:rPr>
+        <w:t>Asimismo, calcular el costo de hospitalización en el momento de dar de alta al paciente. Además, el proyecto debe permitir consultar las camas y habitaciones disponibles, las camas y las habitaciones ocupadas, y la caracterización del paciente que ocupa cada cama.</w:t>
+      </w:r>
+    </w:p>
+    <w:p>
+      <w:pPr>
+        <w:jc w:val="both"/>
+        <w:rPr>
+          <w:lang w:val="es-ES"/>
+        </w:rPr>
+      </w:pPr>
+      <w:r>
+        <w:rPr>
+          <w:lang w:val="es-ES"/>
+        </w:rPr>
+        <w:t>El propósito de este trabajo es establecer una guía que permita aplicar prácticas de aseguramiento de la calidad en el desarrollo de un sistema para una clínica. Esta guía contempla procedimientos, estándares, actividades de evaluación y mecanismos de seguimiento que buscan garantizar que el software cumpa con los requisitos funcionales, técnicos y de calidad definidos. La estrategia adoptada está orientada a minimizar errores, mantener trazabilidad sobre los entregables y asegurar que el sistema final sea confiable, funcional bien documentado y satisfactorio para el cliente. El enfoque del aseguramiento de calidad no solo busca validar el producto, sino también mejorar continuamente los procesos involucrados en su desarrollo.</w:t>
+      </w:r>
+    </w:p>
+    <w:p>
+      <w:pPr>
         <w:rPr>
           <w:lang w:val="es-ES"/>
         </w:rPr>
@@ -571,208 +620,109 @@
     <w:p>
       <w:pPr>
         <w:pStyle w:val="Ttulo1"/>
-        <w:rPr>
-          <w:lang w:val="es-ES"/>
-        </w:rPr>
-      </w:pPr>
-      <w:r>
-        <w:rPr>
-          <w:lang w:val="es-ES"/>
-        </w:rPr>
+      </w:pPr>
+      <w:proofErr w:type="gramStart"/>
+      <w:r>
         <w:lastRenderedPageBreak/>
-        <w:t xml:space="preserve">Justificación </w:t>
-      </w:r>
-      <w:r>
-        <w:rPr>
-          <w:lang w:val="es-ES"/>
-        </w:rPr>
-        <w:t>y argumentación</w:t>
-      </w:r>
-      <w:r>
-        <w:rPr>
-          <w:lang w:val="es-ES"/>
-        </w:rPr>
+        <w:t>Evaluaciones a realizar</w:t>
+      </w:r>
+      <w:proofErr w:type="gramEnd"/>
+      <w:r>
         <w:t>.</w:t>
       </w:r>
     </w:p>
     <w:p>
-      <w:pPr>
-        <w:jc w:val="both"/>
-        <w:rPr>
-          <w:lang w:val="es-ES"/>
-        </w:rPr>
-      </w:pPr>
-      <w:r>
-        <w:rPr>
-          <w:lang w:val="es-ES"/>
-        </w:rPr>
-        <w:t>El proyecto de la clínica implica crear un sistema web para gestionar ingresos de pacientes, calcular costos y controlar la disponibilidad de camas. Por su naturaleza critica (Salud), necesitamos que sea un software de alta calidad y que se construya de la mejor manera posible.</w:t>
-      </w:r>
-    </w:p>
-    <w:p>
-      <w:pPr>
-        <w:jc w:val="both"/>
-        <w:rPr>
-          <w:lang w:val="es-ES"/>
-        </w:rPr>
-      </w:pPr>
-      <w:r>
-        <w:rPr>
-          <w:lang w:val="es-ES"/>
-        </w:rPr>
-        <w:t>Por eso, hemos elegido un enfoque que combina la mejora del proceso de desarrollo con la garantía de la calidad del producto final.</w:t>
-      </w:r>
-    </w:p>
-    <w:p>
-      <w:pPr>
-        <w:jc w:val="both"/>
-        <w:rPr>
-          <w:lang w:val="es-ES"/>
-        </w:rPr>
-      </w:pPr>
+      <w:r>
+        <w:t>Durante el desarrollo del sistema clínico, se llevarán acabo una serie de verificaciones con el propósito de garantizar que el software cumpla con los criterios de calidad esperado. Estas revisiones se integran a lo largo del ciclo de vida el proyecto y comprenden:</w:t>
+      </w:r>
     </w:p>
     <w:p>
       <w:pPr>
         <w:pStyle w:val="Prrafodelista"/>
         <w:numPr>
           <w:ilvl w:val="0"/>
-          <w:numId w:val="1"/>
+          <w:numId w:val="2"/>
         </w:numPr>
         <w:jc w:val="both"/>
-        <w:rPr>
-          <w:lang w:val="es-ES"/>
-        </w:rPr>
-      </w:pPr>
-      <w:r>
-        <w:rPr>
-          <w:lang w:val="es-ES"/>
-        </w:rPr>
-        <w:t>Modelo de calidad seleccionado: CMMI</w:t>
-      </w:r>
-    </w:p>
-    <w:p>
-      <w:pPr>
-        <w:pStyle w:val="Prrafodelista"/>
-        <w:jc w:val="both"/>
-        <w:rPr>
-          <w:lang w:val="es-ES"/>
-        </w:rPr>
-      </w:pPr>
-      <w:r>
-        <w:rPr>
-          <w:lang w:val="es-ES"/>
-        </w:rPr>
-        <w:t>El enfoque es para el proceso del desarrollo de software.</w:t>
-      </w:r>
-    </w:p>
-    <w:p>
-      <w:pPr>
-        <w:pStyle w:val="Prrafodelista"/>
-        <w:jc w:val="both"/>
-        <w:rPr>
-          <w:lang w:val="es-ES"/>
-        </w:rPr>
-      </w:pPr>
-      <w:r>
-        <w:rPr>
-          <w:lang w:val="es-ES"/>
-        </w:rPr>
-        <w:t>CMMI es un modelo que nos ayuda a mejorar y madurar la forma en que desarrollamos software. Para un sistema clínico, donde la precisión, la seguridad y la fiabilidad son críticas, tener procesos bien definido y controlados es indispensable.</w:t>
-      </w:r>
-    </w:p>
-    <w:p>
-      <w:pPr>
-        <w:pStyle w:val="Prrafodelista"/>
-        <w:jc w:val="both"/>
-        <w:rPr>
-          <w:lang w:val="es-ES"/>
-        </w:rPr>
-      </w:pPr>
-      <w:r>
-        <w:rPr>
-          <w:lang w:val="es-ES"/>
-        </w:rPr>
-        <w:t>CMMI nos permitirá establecer pasos claros, medir nuestro progreso y asegurar que cada fase del proyecto desde la toma de requisitos hasta las pruebas se realice de forma consistente. Esto minimiza errores, reduce retrabajo y, en ultima instancia, no lleva a un producto más robusto y fiable. Es una inversión en como trabajamos para que el resultado sea siempre de calidad.</w:t>
-      </w:r>
-    </w:p>
-    <w:p>
-      <w:pPr>
-        <w:pStyle w:val="Prrafodelista"/>
-        <w:jc w:val="both"/>
-        <w:rPr>
-          <w:lang w:val="es-ES"/>
-        </w:rPr>
-      </w:pPr>
+      </w:pPr>
+      <w:r>
+        <w:t>Análisis de requerimientos: Se examinará si las necesidades planteadas son comprensibles, están completas y permiten hacer seguimiento a lo largo del proceso del desarrollo.</w:t>
+      </w:r>
     </w:p>
     <w:p>
       <w:pPr>
         <w:pStyle w:val="Prrafodelista"/>
         <w:numPr>
           <w:ilvl w:val="0"/>
-          <w:numId w:val="1"/>
+          <w:numId w:val="2"/>
         </w:numPr>
         <w:jc w:val="both"/>
-        <w:rPr>
-          <w:lang w:val="es-ES"/>
-        </w:rPr>
-      </w:pPr>
-      <w:r>
-        <w:rPr>
-          <w:lang w:val="es-ES"/>
-        </w:rPr>
-        <w:t>ISO/IEC 25000 SQuaRE</w:t>
+      </w:pPr>
+      <w:r>
+        <w:t>Validación del diseño del sistema: Se revisarán aspectos técnicos como la estructura de la base de datos, la disposición de las interfaces y las medidas de seguridad propuestas.</w:t>
       </w:r>
     </w:p>
     <w:p>
       <w:pPr>
         <w:pStyle w:val="Prrafodelista"/>
+        <w:numPr>
+          <w:ilvl w:val="0"/>
+          <w:numId w:val="2"/>
+        </w:numPr>
         <w:jc w:val="both"/>
-        <w:rPr>
-          <w:lang w:val="es-ES"/>
-        </w:rPr>
-      </w:pPr>
-      <w:r>
-        <w:rPr>
-          <w:lang w:val="es-ES"/>
-        </w:rPr>
-        <w:t>Enfoque para la calidad del producto.</w:t>
+      </w:pPr>
+      <w:r>
+        <w:t>Revisión del código fuente: Se aplicarán técnicas de inspección del código para identificar posibles errores o mejoras, incluyendo revisiones entre integrantes del equipo.</w:t>
       </w:r>
     </w:p>
     <w:p>
       <w:pPr>
         <w:pStyle w:val="Prrafodelista"/>
+        <w:numPr>
+          <w:ilvl w:val="0"/>
+          <w:numId w:val="2"/>
+        </w:numPr>
         <w:jc w:val="both"/>
-        <w:rPr>
-          <w:lang w:val="es-ES"/>
-        </w:rPr>
-      </w:pPr>
-      <w:r>
-        <w:rPr>
-          <w:lang w:val="es-ES"/>
-        </w:rPr>
-        <w:t>Este estándar define aspectos como la idoneidad funcional, la fiabilidad, la seguridad y la usabilidad lo que nos indica es que haga lo que tiene que hacer, funcione sin fallos, protección de datos, que sea fácil para el personal de la clínica. Al basarnos en este estándar podemos especificar claramente los requisitos de calidad para el sistema y evaluar si el producto final los cumple. Es esencial para asegurar que el sistema no solo se construya bien, sino que también satisfaga las necesidades y expectativas de la clínica de manera efectiva y segura.</w:t>
-      </w:r>
-    </w:p>
-    <w:p>
-      <w:pPr>
-        <w:rPr>
-          <w:lang w:val="es-ES"/>
-        </w:rPr>
-      </w:pPr>
-    </w:p>
-    <w:p>
-      <w:pPr>
-        <w:rPr>
-          <w:lang w:val="es-ES"/>
-        </w:rPr>
-      </w:pPr>
-    </w:p>
-    <w:p>
-      <w:pPr>
-        <w:rPr>
-          <w:lang w:val="es-ES"/>
-        </w:rPr>
-      </w:pPr>
+      </w:pPr>
+      <w:r>
+        <w:t>Comprobación de avances parciales: Se evaluarán los componentes desarrollados (módulos, interfaces y funcionalidades) para asegurar que funcionen correctamente antes de integrarlos al sistema final.</w:t>
+      </w:r>
+    </w:p>
+    <w:p>
+      <w:pPr>
+        <w:pStyle w:val="Prrafodelista"/>
+        <w:numPr>
+          <w:ilvl w:val="0"/>
+          <w:numId w:val="2"/>
+        </w:numPr>
+        <w:jc w:val="both"/>
+      </w:pPr>
+      <w:r>
+        <w:t>Ensayos de aceptación: Se pondrán a prueba las funcionalidades clave del sistema en conjunto con el cliente para validar que se cumplan los objetivos planteados.</w:t>
+      </w:r>
+    </w:p>
+    <w:p>
+      <w:pPr>
+        <w:pStyle w:val="Prrafodelista"/>
+        <w:numPr>
+          <w:ilvl w:val="0"/>
+          <w:numId w:val="2"/>
+        </w:numPr>
+        <w:jc w:val="both"/>
+      </w:pPr>
+      <w:r>
+        <w:t>Evaluación final de calidad: Se realizará una inspección completa del sistema antes de su entrega, con el fin de garantizar su correcto funcionamiento y la conformidad con los acuerdos establecidos.</w:t>
+      </w:r>
+    </w:p>
+    <w:p>
+      <w:pPr>
+        <w:rPr>
+          <w:lang w:val="es-ES"/>
+        </w:rPr>
+      </w:pPr>
+      <w:r>
+        <w:t xml:space="preserve">  </w:t>
+      </w:r>
     </w:p>
     <w:p>
       <w:pPr>
@@ -1052,9 +1002,9 @@
 <file path=word/numbering.xml><?xml version="1.0" encoding="utf-8"?>
 <w:numbering xmlns:wpc="http://schemas.microsoft.com/office/word/2010/wordprocessingCanvas" xmlns:cx="http://schemas.microsoft.com/office/drawing/2014/chartex" xmlns:cx1="http://schemas.microsoft.com/office/drawing/2015/9/8/chartex" xmlns:cx2="http://schemas.microsoft.com/office/drawing/2015/10/21/chartex" xmlns:cx3="http://schemas.microsoft.com/office/drawing/2016/5/9/chartex" xmlns:cx4="http://schemas.microsoft.com/office/drawing/2016/5/10/chartex" xmlns:cx5="http://schemas.microsoft.com/office/drawing/2016/5/11/chartex" xmlns:cx6="http://schemas.microsoft.com/office/drawing/2016/5/12/chartex" xmlns:cx7="http://schemas.microsoft.com/office/drawing/2016/5/13/chartex" xmlns:cx8="http://schemas.microsoft.com/office/drawing/2016/5/14/chartex" xmlns:mc="http://schemas.openxmlformats.org/markup-compatibility/2006" xmlns:aink="http://schemas.microsoft.com/office/drawing/2016/ink" xmlns:am3d="http://schemas.microsoft.com/office/drawing/2017/model3d" xmlns:o="urn:schemas-microsoft-com:office:office" xmlns:oel="http://schemas.microsoft.com/office/2019/extlst" xmlns:r="http://schemas.openxmlformats.org/officeDocument/2006/relationships" xmlns:m="http://schemas.openxmlformats.org/officeDocument/2006/math" xmlns:v="urn:schemas-microsoft-com:vml" xmlns:wp14="http://schemas.microsoft.com/office/word/2010/wordprocessingDrawing" xmlns:wp="http://schemas.openxmlformats.org/drawingml/2006/wordprocessingDrawing" xmlns:w10="urn:schemas-microsoft-com:office:word" xmlns:w="http://schemas.openxmlformats.org/wordprocessingml/2006/main" xmlns:w14="http://schemas.microsoft.com/office/word/2010/wordml" xmlns:w15="http://schemas.microsoft.com/office/word/2012/wordml" xmlns:w16cex="http://schemas.microsoft.com/office/word/2018/wordml/cex" xmlns:w16cid="http://schemas.microsoft.com/office/word/2016/wordml/cid" xmlns:w16="http://schemas.microsoft.com/office/word/2018/wordml" xmlns:w16du="http://schemas.microsoft.com/office/word/2023/wordml/word16du" xmlns:w16sdtdh="http://schemas.microsoft.com/office/word/2020/wordml/sdtdatahash" xmlns:w16sdtfl="http://schemas.microsoft.com/office/word/2024/wordml/sdtformatlock" xmlns:w16se="http://schemas.microsoft.com/office/word/2015/wordml/symex" xmlns:wpg="http://schemas.microsoft.com/office/word/2010/wordprocessingGroup" xmlns:wpi="http://schemas.microsoft.com/office/word/2010/wordprocessingInk" xmlns:wne="http://schemas.microsoft.com/office/word/2006/wordml" xmlns:wps="http://schemas.microsoft.com/office/word/2010/wordprocessingShape" mc:Ignorable="w14 w15 w16se w16cid w16 w16cex w16sdtdh w16sdtfl w16du wp14">
   <w:abstractNum w:abstractNumId="0" w15:restartNumberingAfterBreak="0">
-    <w:nsid w:val="6F9317D3"/>
+    <w:nsid w:val="69FA6AA3"/>
     <w:multiLevelType w:val="hybridMultilevel"/>
-    <w:tmpl w:val="A606E396"/>
+    <w:tmpl w:val="61021654"/>
     <w:lvl w:ilvl="0" w:tplc="240A0001">
       <w:start w:val="1"/>
       <w:numFmt w:val="bullet"/>
@@ -1164,7 +1114,123 @@
       </w:rPr>
     </w:lvl>
   </w:abstractNum>
+  <w:abstractNum w:abstractNumId="1" w15:restartNumberingAfterBreak="0">
+    <w:nsid w:val="6F9317D3"/>
+    <w:multiLevelType w:val="hybridMultilevel"/>
+    <w:tmpl w:val="A606E396"/>
+    <w:lvl w:ilvl="0" w:tplc="240A0001">
+      <w:start w:val="1"/>
+      <w:numFmt w:val="bullet"/>
+      <w:lvlText w:val=""/>
+      <w:lvlJc w:val="left"/>
+      <w:pPr>
+        <w:ind w:left="720" w:hanging="360"/>
+      </w:pPr>
+      <w:rPr>
+        <w:rFonts w:ascii="Symbol" w:hAnsi="Symbol" w:hint="default"/>
+      </w:rPr>
+    </w:lvl>
+    <w:lvl w:ilvl="1" w:tplc="240A0003" w:tentative="1">
+      <w:start w:val="1"/>
+      <w:numFmt w:val="bullet"/>
+      <w:lvlText w:val="o"/>
+      <w:lvlJc w:val="left"/>
+      <w:pPr>
+        <w:ind w:left="1440" w:hanging="360"/>
+      </w:pPr>
+      <w:rPr>
+        <w:rFonts w:ascii="Courier New" w:hAnsi="Courier New" w:cs="Courier New" w:hint="default"/>
+      </w:rPr>
+    </w:lvl>
+    <w:lvl w:ilvl="2" w:tplc="240A0005" w:tentative="1">
+      <w:start w:val="1"/>
+      <w:numFmt w:val="bullet"/>
+      <w:lvlText w:val=""/>
+      <w:lvlJc w:val="left"/>
+      <w:pPr>
+        <w:ind w:left="2160" w:hanging="360"/>
+      </w:pPr>
+      <w:rPr>
+        <w:rFonts w:ascii="Wingdings" w:hAnsi="Wingdings" w:hint="default"/>
+      </w:rPr>
+    </w:lvl>
+    <w:lvl w:ilvl="3" w:tplc="240A0001" w:tentative="1">
+      <w:start w:val="1"/>
+      <w:numFmt w:val="bullet"/>
+      <w:lvlText w:val=""/>
+      <w:lvlJc w:val="left"/>
+      <w:pPr>
+        <w:ind w:left="2880" w:hanging="360"/>
+      </w:pPr>
+      <w:rPr>
+        <w:rFonts w:ascii="Symbol" w:hAnsi="Symbol" w:hint="default"/>
+      </w:rPr>
+    </w:lvl>
+    <w:lvl w:ilvl="4" w:tplc="240A0003" w:tentative="1">
+      <w:start w:val="1"/>
+      <w:numFmt w:val="bullet"/>
+      <w:lvlText w:val="o"/>
+      <w:lvlJc w:val="left"/>
+      <w:pPr>
+        <w:ind w:left="3600" w:hanging="360"/>
+      </w:pPr>
+      <w:rPr>
+        <w:rFonts w:ascii="Courier New" w:hAnsi="Courier New" w:cs="Courier New" w:hint="default"/>
+      </w:rPr>
+    </w:lvl>
+    <w:lvl w:ilvl="5" w:tplc="240A0005" w:tentative="1">
+      <w:start w:val="1"/>
+      <w:numFmt w:val="bullet"/>
+      <w:lvlText w:val=""/>
+      <w:lvlJc w:val="left"/>
+      <w:pPr>
+        <w:ind w:left="4320" w:hanging="360"/>
+      </w:pPr>
+      <w:rPr>
+        <w:rFonts w:ascii="Wingdings" w:hAnsi="Wingdings" w:hint="default"/>
+      </w:rPr>
+    </w:lvl>
+    <w:lvl w:ilvl="6" w:tplc="240A0001" w:tentative="1">
+      <w:start w:val="1"/>
+      <w:numFmt w:val="bullet"/>
+      <w:lvlText w:val=""/>
+      <w:lvlJc w:val="left"/>
+      <w:pPr>
+        <w:ind w:left="5040" w:hanging="360"/>
+      </w:pPr>
+      <w:rPr>
+        <w:rFonts w:ascii="Symbol" w:hAnsi="Symbol" w:hint="default"/>
+      </w:rPr>
+    </w:lvl>
+    <w:lvl w:ilvl="7" w:tplc="240A0003" w:tentative="1">
+      <w:start w:val="1"/>
+      <w:numFmt w:val="bullet"/>
+      <w:lvlText w:val="o"/>
+      <w:lvlJc w:val="left"/>
+      <w:pPr>
+        <w:ind w:left="5760" w:hanging="360"/>
+      </w:pPr>
+      <w:rPr>
+        <w:rFonts w:ascii="Courier New" w:hAnsi="Courier New" w:cs="Courier New" w:hint="default"/>
+      </w:rPr>
+    </w:lvl>
+    <w:lvl w:ilvl="8" w:tplc="240A0005" w:tentative="1">
+      <w:start w:val="1"/>
+      <w:numFmt w:val="bullet"/>
+      <w:lvlText w:val=""/>
+      <w:lvlJc w:val="left"/>
+      <w:pPr>
+        <w:ind w:left="6480" w:hanging="360"/>
+      </w:pPr>
+      <w:rPr>
+        <w:rFonts w:ascii="Wingdings" w:hAnsi="Wingdings" w:hint="default"/>
+      </w:rPr>
+    </w:lvl>
+  </w:abstractNum>
   <w:num w:numId="1" w16cid:durableId="1284337570">
+    <w:abstractNumId w:val="1"/>
+  </w:num>
+  <w:num w:numId="2" w16cid:durableId="105317698">
     <w:abstractNumId w:val="0"/>
   </w:num>
 </w:numbering>
@@ -1771,7 +1837,6 @@
   <w:style w:type="character" w:default="1" w:styleId="Fuentedeprrafopredeter">
     <w:name w:val="Default Paragraph Font"/>
     <w:uiPriority w:val="1"/>
-    <w:semiHidden/>
     <w:unhideWhenUsed/>
   </w:style>
   <w:style w:type="table" w:default="1" w:styleId="Tablanormal">

</xml_diff>

<commit_message>
Se realiza segundo punto de la actividad 2
</commit_message>
<xml_diff>
--- a/Actividad-Dos/Plan de aseguramiento de calidad de software.docx
+++ b/Actividad-Dos/Plan de aseguramiento de calidad de software.docx
@@ -621,12 +621,10 @@
       <w:pPr>
         <w:pStyle w:val="Ttulo1"/>
       </w:pPr>
-      <w:proofErr w:type="gramStart"/>
       <w:r>
         <w:lastRenderedPageBreak/>
-        <w:t>Evaluaciones a realizar</w:t>
-      </w:r>
-      <w:proofErr w:type="gramEnd"/>
+        <w:t>Evaluaciones por realizar</w:t>
+      </w:r>
       <w:r>
         <w:t>.</w:t>
       </w:r>
@@ -713,6 +711,84 @@
       <w:r>
         <w:t>Evaluación final de calidad: Se realizará una inspección completa del sistema antes de su entrega, con el fin de garantizar su correcto funcionamiento y la conformidad con los acuerdos establecidos.</w:t>
       </w:r>
+    </w:p>
+    <w:p>
+      <w:pPr>
+        <w:pStyle w:val="Ttulo1"/>
+      </w:pPr>
+      <w:r>
+        <w:t>Estándares utilizados</w:t>
+      </w:r>
+    </w:p>
+    <w:p/>
+    <w:p>
+      <w:r>
+        <w:t>Durante la implementación del sistema, se adoptarán los siguientes tipos de estándares para garantizar la calidad y la consistencia del desarrollo:</w:t>
+      </w:r>
+    </w:p>
+    <w:p/>
+    <w:p>
+      <w:pPr>
+        <w:pStyle w:val="Prrafodelista"/>
+        <w:numPr>
+          <w:ilvl w:val="0"/>
+          <w:numId w:val="3"/>
+        </w:numPr>
+        <w:jc w:val="both"/>
+      </w:pPr>
+      <w:r>
+        <w:t>Normas de documentación: Se emplearán lineamientos para la redacción de requisitos, escenarios de uso, planes de prueba, así como manuales técnicos y guías para el usuario final.</w:t>
+      </w:r>
+    </w:p>
+    <w:p>
+      <w:pPr>
+        <w:pStyle w:val="Prrafodelista"/>
+        <w:numPr>
+          <w:ilvl w:val="0"/>
+          <w:numId w:val="3"/>
+        </w:numPr>
+        <w:jc w:val="both"/>
+      </w:pPr>
+      <w:r>
+        <w:t>Normas de codificación: Se aplicarán criterios definidos por la organización, medidas de seguridad y uso de comentarios en el código.</w:t>
+      </w:r>
+    </w:p>
+    <w:p>
+      <w:pPr>
+        <w:pStyle w:val="Prrafodelista"/>
+        <w:numPr>
+          <w:ilvl w:val="0"/>
+          <w:numId w:val="3"/>
+        </w:numPr>
+        <w:jc w:val="both"/>
+      </w:pPr>
+      <w:r>
+        <w:t>Normas para asegurar la calidad: Se seguirán referencias reconocidas internacionalmente que permiten verificar el cumplimiento de los requisitos del sistema, su trazabilidad y la posibilidad de validarlos.</w:t>
+      </w:r>
+    </w:p>
+    <w:p>
+      <w:pPr>
+        <w:pStyle w:val="Prrafodelista"/>
+        <w:numPr>
+          <w:ilvl w:val="0"/>
+          <w:numId w:val="3"/>
+        </w:numPr>
+        <w:jc w:val="both"/>
+      </w:pPr>
+      <w:r>
+        <w:t>Normas para pruebas de software: Se establecerán plantillas y formatos para la planificación de pruebas, redacción de casos, ejecución de ensayos y registro de resultados e incidencias encontradas durante el proceso.</w:t>
+      </w:r>
+    </w:p>
+    <w:p>
+      <w:pPr>
+        <w:pStyle w:val="Prrafodelista"/>
+      </w:pPr>
+    </w:p>
+    <w:p/>
+    <w:p>
+      <w:pPr>
+        <w:jc w:val="both"/>
+      </w:pPr>
     </w:p>
     <w:p>
       <w:pPr>
@@ -1002,6 +1078,119 @@
 <file path=word/numbering.xml><?xml version="1.0" encoding="utf-8"?>
 <w:numbering xmlns:wpc="http://schemas.microsoft.com/office/word/2010/wordprocessingCanvas" xmlns:cx="http://schemas.microsoft.com/office/drawing/2014/chartex" xmlns:cx1="http://schemas.microsoft.com/office/drawing/2015/9/8/chartex" xmlns:cx2="http://schemas.microsoft.com/office/drawing/2015/10/21/chartex" xmlns:cx3="http://schemas.microsoft.com/office/drawing/2016/5/9/chartex" xmlns:cx4="http://schemas.microsoft.com/office/drawing/2016/5/10/chartex" xmlns:cx5="http://schemas.microsoft.com/office/drawing/2016/5/11/chartex" xmlns:cx6="http://schemas.microsoft.com/office/drawing/2016/5/12/chartex" xmlns:cx7="http://schemas.microsoft.com/office/drawing/2016/5/13/chartex" xmlns:cx8="http://schemas.microsoft.com/office/drawing/2016/5/14/chartex" xmlns:mc="http://schemas.openxmlformats.org/markup-compatibility/2006" xmlns:aink="http://schemas.microsoft.com/office/drawing/2016/ink" xmlns:am3d="http://schemas.microsoft.com/office/drawing/2017/model3d" xmlns:o="urn:schemas-microsoft-com:office:office" xmlns:oel="http://schemas.microsoft.com/office/2019/extlst" xmlns:r="http://schemas.openxmlformats.org/officeDocument/2006/relationships" xmlns:m="http://schemas.openxmlformats.org/officeDocument/2006/math" xmlns:v="urn:schemas-microsoft-com:vml" xmlns:wp14="http://schemas.microsoft.com/office/word/2010/wordprocessingDrawing" xmlns:wp="http://schemas.openxmlformats.org/drawingml/2006/wordprocessingDrawing" xmlns:w10="urn:schemas-microsoft-com:office:word" xmlns:w="http://schemas.openxmlformats.org/wordprocessingml/2006/main" xmlns:w14="http://schemas.microsoft.com/office/word/2010/wordml" xmlns:w15="http://schemas.microsoft.com/office/word/2012/wordml" xmlns:w16cex="http://schemas.microsoft.com/office/word/2018/wordml/cex" xmlns:w16cid="http://schemas.microsoft.com/office/word/2016/wordml/cid" xmlns:w16="http://schemas.microsoft.com/office/word/2018/wordml" xmlns:w16du="http://schemas.microsoft.com/office/word/2023/wordml/word16du" xmlns:w16sdtdh="http://schemas.microsoft.com/office/word/2020/wordml/sdtdatahash" xmlns:w16sdtfl="http://schemas.microsoft.com/office/word/2024/wordml/sdtformatlock" xmlns:w16se="http://schemas.microsoft.com/office/word/2015/wordml/symex" xmlns:wpg="http://schemas.microsoft.com/office/word/2010/wordprocessingGroup" xmlns:wpi="http://schemas.microsoft.com/office/word/2010/wordprocessingInk" xmlns:wne="http://schemas.microsoft.com/office/word/2006/wordml" xmlns:wps="http://schemas.microsoft.com/office/word/2010/wordprocessingShape" mc:Ignorable="w14 w15 w16se w16cid w16 w16cex w16sdtdh w16sdtfl w16du wp14">
   <w:abstractNum w:abstractNumId="0" w15:restartNumberingAfterBreak="0">
+    <w:nsid w:val="1E111CD5"/>
+    <w:multiLevelType w:val="hybridMultilevel"/>
+    <w:tmpl w:val="77E07262"/>
+    <w:lvl w:ilvl="0" w:tplc="240A0001">
+      <w:start w:val="1"/>
+      <w:numFmt w:val="bullet"/>
+      <w:lvlText w:val=""/>
+      <w:lvlJc w:val="left"/>
+      <w:pPr>
+        <w:ind w:left="720" w:hanging="360"/>
+      </w:pPr>
+      <w:rPr>
+        <w:rFonts w:ascii="Symbol" w:hAnsi="Symbol" w:hint="default"/>
+      </w:rPr>
+    </w:lvl>
+    <w:lvl w:ilvl="1" w:tplc="240A0003" w:tentative="1">
+      <w:start w:val="1"/>
+      <w:numFmt w:val="bullet"/>
+      <w:lvlText w:val="o"/>
+      <w:lvlJc w:val="left"/>
+      <w:pPr>
+        <w:ind w:left="1440" w:hanging="360"/>
+      </w:pPr>
+      <w:rPr>
+        <w:rFonts w:ascii="Courier New" w:hAnsi="Courier New" w:cs="Courier New" w:hint="default"/>
+      </w:rPr>
+    </w:lvl>
+    <w:lvl w:ilvl="2" w:tplc="240A0005" w:tentative="1">
+      <w:start w:val="1"/>
+      <w:numFmt w:val="bullet"/>
+      <w:lvlText w:val=""/>
+      <w:lvlJc w:val="left"/>
+      <w:pPr>
+        <w:ind w:left="2160" w:hanging="360"/>
+      </w:pPr>
+      <w:rPr>
+        <w:rFonts w:ascii="Wingdings" w:hAnsi="Wingdings" w:hint="default"/>
+      </w:rPr>
+    </w:lvl>
+    <w:lvl w:ilvl="3" w:tplc="240A0001" w:tentative="1">
+      <w:start w:val="1"/>
+      <w:numFmt w:val="bullet"/>
+      <w:lvlText w:val=""/>
+      <w:lvlJc w:val="left"/>
+      <w:pPr>
+        <w:ind w:left="2880" w:hanging="360"/>
+      </w:pPr>
+      <w:rPr>
+        <w:rFonts w:ascii="Symbol" w:hAnsi="Symbol" w:hint="default"/>
+      </w:rPr>
+    </w:lvl>
+    <w:lvl w:ilvl="4" w:tplc="240A0003" w:tentative="1">
+      <w:start w:val="1"/>
+      <w:numFmt w:val="bullet"/>
+      <w:lvlText w:val="o"/>
+      <w:lvlJc w:val="left"/>
+      <w:pPr>
+        <w:ind w:left="3600" w:hanging="360"/>
+      </w:pPr>
+      <w:rPr>
+        <w:rFonts w:ascii="Courier New" w:hAnsi="Courier New" w:cs="Courier New" w:hint="default"/>
+      </w:rPr>
+    </w:lvl>
+    <w:lvl w:ilvl="5" w:tplc="240A0005" w:tentative="1">
+      <w:start w:val="1"/>
+      <w:numFmt w:val="bullet"/>
+      <w:lvlText w:val=""/>
+      <w:lvlJc w:val="left"/>
+      <w:pPr>
+        <w:ind w:left="4320" w:hanging="360"/>
+      </w:pPr>
+      <w:rPr>
+        <w:rFonts w:ascii="Wingdings" w:hAnsi="Wingdings" w:hint="default"/>
+      </w:rPr>
+    </w:lvl>
+    <w:lvl w:ilvl="6" w:tplc="240A0001" w:tentative="1">
+      <w:start w:val="1"/>
+      <w:numFmt w:val="bullet"/>
+      <w:lvlText w:val=""/>
+      <w:lvlJc w:val="left"/>
+      <w:pPr>
+        <w:ind w:left="5040" w:hanging="360"/>
+      </w:pPr>
+      <w:rPr>
+        <w:rFonts w:ascii="Symbol" w:hAnsi="Symbol" w:hint="default"/>
+      </w:rPr>
+    </w:lvl>
+    <w:lvl w:ilvl="7" w:tplc="240A0003" w:tentative="1">
+      <w:start w:val="1"/>
+      <w:numFmt w:val="bullet"/>
+      <w:lvlText w:val="o"/>
+      <w:lvlJc w:val="left"/>
+      <w:pPr>
+        <w:ind w:left="5760" w:hanging="360"/>
+      </w:pPr>
+      <w:rPr>
+        <w:rFonts w:ascii="Courier New" w:hAnsi="Courier New" w:cs="Courier New" w:hint="default"/>
+      </w:rPr>
+    </w:lvl>
+    <w:lvl w:ilvl="8" w:tplc="240A0005" w:tentative="1">
+      <w:start w:val="1"/>
+      <w:numFmt w:val="bullet"/>
+      <w:lvlText w:val=""/>
+      <w:lvlJc w:val="left"/>
+      <w:pPr>
+        <w:ind w:left="6480" w:hanging="360"/>
+      </w:pPr>
+      <w:rPr>
+        <w:rFonts w:ascii="Wingdings" w:hAnsi="Wingdings" w:hint="default"/>
+      </w:rPr>
+    </w:lvl>
+  </w:abstractNum>
+  <w:abstractNum w:abstractNumId="1" w15:restartNumberingAfterBreak="0">
     <w:nsid w:val="69FA6AA3"/>
     <w:multiLevelType w:val="hybridMultilevel"/>
     <w:tmpl w:val="61021654"/>
@@ -1114,7 +1303,7 @@
       </w:rPr>
     </w:lvl>
   </w:abstractNum>
-  <w:abstractNum w:abstractNumId="1" w15:restartNumberingAfterBreak="0">
+  <w:abstractNum w:abstractNumId="2" w15:restartNumberingAfterBreak="0">
     <w:nsid w:val="6F9317D3"/>
     <w:multiLevelType w:val="hybridMultilevel"/>
     <w:tmpl w:val="A606E396"/>
@@ -1228,9 +1417,12 @@
     </w:lvl>
   </w:abstractNum>
   <w:num w:numId="1" w16cid:durableId="1284337570">
+    <w:abstractNumId w:val="2"/>
+  </w:num>
+  <w:num w:numId="2" w16cid:durableId="105317698">
     <w:abstractNumId w:val="1"/>
   </w:num>
-  <w:num w:numId="2" w16cid:durableId="105317698">
+  <w:num w:numId="3" w16cid:durableId="296683630">
     <w:abstractNumId w:val="0"/>
   </w:num>
 </w:numbering>
@@ -1837,6 +2029,7 @@
   <w:style w:type="character" w:default="1" w:styleId="Fuentedeprrafopredeter">
     <w:name w:val="Default Paragraph Font"/>
     <w:uiPriority w:val="1"/>
+    <w:semiHidden/>
     <w:unhideWhenUsed/>
   </w:style>
   <w:style w:type="table" w:default="1" w:styleId="Tablanormal">

</xml_diff>